<commit_message>
style: change 3rd table header name from "reação" to "impacto"
</commit_message>
<xml_diff>
--- a/src/assets/files/loop-table.docx
+++ b/src/assets/files/loop-table.docx
@@ -189,7 +189,14 @@
                 <w:rFonts w:ascii="Montserrat" w:eastAsia="Times New Roman" w:hAnsi="Montserrat"/>
                 <w:lang w:val="pt-BR" w:eastAsia="zh-CN"/>
               </w:rPr>
-              <w:t>reação </w:t>
+              <w:t>impacto</w:t>
+            </w:r>
+            <w:r>
+              <w:rPr>
+                <w:rFonts w:ascii="Montserrat" w:eastAsia="Times New Roman" w:hAnsi="Montserrat"/>
+                <w:lang w:val="pt-BR" w:eastAsia="zh-CN"/>
+              </w:rPr>
+              <w:t> </w:t>
             </w:r>
           </w:p>
         </w:tc>

</xml_diff>